<commit_message>
milestone 5 file dump
</commit_message>
<xml_diff>
--- a/Documentation/Source List.docx
+++ b/Documentation/Source List.docx
@@ -113,8 +113,38 @@
       </w:hyperlink>
     </w:p>
     <w:p>
+      <w:hyperlink r:id="rId11" w:history="1">
+        <w:r>
+          <w:rPr>
+            <w:rStyle w:val="Hyperlink"/>
+          </w:rPr>
+          <w:t>https://freesound.org/people/phoenixdk/sounds/80407/</w:t>
+        </w:r>
+      </w:hyperlink>
+    </w:p>
+    <w:p>
+      <w:hyperlink r:id="rId12" w:history="1">
+        <w:r>
+          <w:rPr>
+            <w:rStyle w:val="Hyperlink"/>
+          </w:rPr>
+          <w:t>https://freesound.org/people/Gammelsmurfen778/sounds/474007/</w:t>
+        </w:r>
+      </w:hyperlink>
+    </w:p>
+    <w:p>
+      <w:hyperlink r:id="rId13" w:history="1">
+        <w:r>
+          <w:rPr>
+            <w:rStyle w:val="Hyperlink"/>
+          </w:rPr>
+          <w:t>https://freesound.org/people/JohnsonBrandEditing/sounds/173944/</w:t>
+        </w:r>
+      </w:hyperlink>
+    </w:p>
+    <w:p>
       <w:r>
-        <w:t>https://freesound.org/people/phoenixdk/sounds/80407/</w:t>
+        <w:t>https://freesound.org/people/loopsamples.club/sounds/483383/</w:t>
       </w:r>
     </w:p>
     <w:sectPr>

</xml_diff>